<commit_message>
RPM Change merkava 4.
</commit_message>
<xml_diff>
--- a/Doc/VDD_RRVDD000033_V1.4.docx
+++ b/Doc/VDD_RRVDD000033_V1.4.docx
@@ -19,11 +19,21 @@
       <w:r>
         <w:br/>
       </w:r>
-      <w:fldSimple w:instr=" DOCPROPERTY  &quot;Project name&quot;  \* MERGEFORMAT ">
-        <w:r>
-          <w:t>Kinetics Tester Software</w:t>
-        </w:r>
-      </w:fldSimple>
+      <w:r>
+        <w:fldChar w:fldCharType="begin"/>
+      </w:r>
+      <w:r>
+        <w:instrText xml:space="preserve"> DOCPROPERTY  "Project name"  \* MERGEFORMAT </w:instrText>
+      </w:r>
+      <w:r>
+        <w:fldChar w:fldCharType="separate"/>
+      </w:r>
+      <w:r>
+        <w:t>Kinetics Tester Software</w:t>
+      </w:r>
+      <w:r>
+        <w:fldChar w:fldCharType="end"/>
+      </w:r>
     </w:p>
     <w:p>
       <w:pPr>
@@ -741,7 +751,7 @@
           </mc:Choice>
           <mc:Fallback>
             <w:pict>
-              <v:group w14:anchorId="2B39974E" id="Group 2" o:spid="_x0000_s1026" style="position:absolute;margin-left:0;margin-top:0;width:289.5pt;height:194.25pt;z-index:251658240" coordsize="20000,20000" o:gfxdata="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" o:allowincell="f">
+              <v:group w14:anchorId="0B7183F0" id="Group 2" o:spid="_x0000_s1026" style="position:absolute;margin-left:0;margin-top:0;width:289.5pt;height:194.25pt;z-index:251658240" coordsize="20000,20000" o:gfxdata="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" o:allowincell="f">
                 <v:shape id="Freeform 3" o:spid="_x0000_s1027" style="position:absolute;width:20000;height:20000;visibility:visible;mso-wrap-style:square;v-text-anchor:top" coordsize="20000,20000" o:gfxdata="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" path="m,l,20000r20000,l20000,,,xe" filled="f" stroked="f" strokeweight="0">
                   <v:path arrowok="t" o:connecttype="custom" o:connectlocs="0,0;0,20000;20000,20000;20000,0;0,0" o:connectangles="0,0,0,0,0"/>
                 </v:shape>
@@ -771,105 +781,83 @@
       <w:r>
         <w:t xml:space="preserve">Version </w:t>
       </w:r>
+      <w:fldSimple w:instr=" DOCPROPERTY  Version  \* MERGEFORMAT ">
+        <w:r>
+          <w:t>1.4</w:t>
+        </w:r>
+      </w:fldSimple>
+    </w:p>
+    <w:p>
+      <w:pPr>
+        <w:pStyle w:val="Cover-other"/>
+      </w:pPr>
+      <w:fldSimple w:instr=" DOCPROPERTY  &quot;Release date&quot;  \* MERGEFORMAT ">
+        <w:r>
+          <w:t>01/08/2019</w:t>
+        </w:r>
+      </w:fldSimple>
+    </w:p>
+    <w:p>
+      <w:pPr>
+        <w:pStyle w:val="Cover-other"/>
+      </w:pPr>
+    </w:p>
+    <w:p>
+      <w:pPr>
+        <w:pStyle w:val="Cover-other"/>
+      </w:pPr>
+    </w:p>
+    <w:p>
+      <w:pPr>
+        <w:pStyle w:val="Cover-other"/>
+      </w:pPr>
+      <w:r>
+        <w:t>Prepared for:</w:t>
+      </w:r>
+    </w:p>
+    <w:p>
+      <w:pPr>
+        <w:pStyle w:val="Cover-other"/>
+      </w:pPr>
+      <w:r>
+        <w:t>Kinetics</w:t>
+      </w:r>
+    </w:p>
+    <w:p>
+      <w:pPr>
+        <w:pStyle w:val="Cover-other"/>
+      </w:pPr>
+    </w:p>
+    <w:p>
+      <w:pPr>
+        <w:pStyle w:val="Cover-other"/>
+      </w:pPr>
+      <w:r>
+        <w:t>Prepared by:</w:t>
+      </w:r>
+    </w:p>
+    <w:bookmarkStart w:id="0" w:name="_Hlk530382989"/>
+    <w:p>
+      <w:pPr>
+        <w:pStyle w:val="Cover-other"/>
+      </w:pPr>
       <w:r>
         <w:fldChar w:fldCharType="begin"/>
       </w:r>
       <w:r>
-        <w:instrText xml:space="preserve"> DOCPROPERTY  Version  \* MERGEFORMAT </w:instrText>
+        <w:instrText xml:space="preserve"> DOCPROPERTY  Company  \* MERGEFORMAT </w:instrText>
       </w:r>
       <w:r>
         <w:fldChar w:fldCharType="separate"/>
       </w:r>
       <w:r>
-        <w:t>1.4</w:t>
+        <w:t>Redler Technologies Ltd.</w:t>
       </w:r>
       <w:r>
         <w:fldChar w:fldCharType="end"/>
       </w:r>
-      <w:bookmarkStart w:id="0" w:name="_GoBack"/>
-      <w:bookmarkEnd w:id="0"/>
-    </w:p>
-    <w:p>
-      <w:pPr>
-        <w:pStyle w:val="Cover-other"/>
-      </w:pPr>
-      <w:r>
-        <w:fldChar w:fldCharType="begin"/>
-      </w:r>
-      <w:r>
-        <w:instrText xml:space="preserve"> DOCPROPERTY  "Release date"  \* MERGEFORMAT </w:instrText>
-      </w:r>
-      <w:r>
-        <w:fldChar w:fldCharType="separate"/>
-      </w:r>
-      <w:r>
-        <w:t>01/09/2019</w:t>
-      </w:r>
-      <w:r>
-        <w:fldChar w:fldCharType="end"/>
-      </w:r>
-    </w:p>
-    <w:p>
-      <w:pPr>
-        <w:pStyle w:val="Cover-other"/>
-      </w:pPr>
-    </w:p>
-    <w:p>
-      <w:pPr>
-        <w:pStyle w:val="Cover-other"/>
-      </w:pPr>
-    </w:p>
-    <w:p>
-      <w:pPr>
-        <w:pStyle w:val="Cover-other"/>
-      </w:pPr>
-      <w:r>
-        <w:t>Prepared for:</w:t>
-      </w:r>
-    </w:p>
-    <w:p>
-      <w:pPr>
-        <w:pStyle w:val="Cover-other"/>
-      </w:pPr>
-      <w:r>
-        <w:t>Kinetics</w:t>
-      </w:r>
-    </w:p>
-    <w:p>
-      <w:pPr>
-        <w:pStyle w:val="Cover-other"/>
-      </w:pPr>
-    </w:p>
-    <w:p>
-      <w:pPr>
-        <w:pStyle w:val="Cover-other"/>
-      </w:pPr>
-      <w:r>
-        <w:t>Prepared by:</w:t>
-      </w:r>
-    </w:p>
-    <w:bookmarkStart w:id="1" w:name="_Hlk530382989"/>
-    <w:p>
-      <w:pPr>
-        <w:pStyle w:val="Cover-other"/>
-      </w:pPr>
-      <w:r>
-        <w:fldChar w:fldCharType="begin"/>
-      </w:r>
-      <w:r>
-        <w:instrText xml:space="preserve"> DOCPROPERTY  Company  \* MERGEFORMAT </w:instrText>
-      </w:r>
-      <w:r>
-        <w:fldChar w:fldCharType="separate"/>
-      </w:r>
-      <w:r>
-        <w:t>Redler Technologies Ltd.</w:t>
-      </w:r>
-      <w:r>
-        <w:fldChar w:fldCharType="end"/>
-      </w:r>
-    </w:p>
-    <w:bookmarkEnd w:id="1"/>
+    </w:p>
+    <w:bookmarkEnd w:id="0"/>
     <w:p>
       <w:pPr>
         <w:pStyle w:val="Cover-title"/>
@@ -888,11 +876,21 @@
       <w:r>
         <w:br/>
       </w:r>
-      <w:fldSimple w:instr=" DOCPROPERTY  &quot;Project name&quot;  \* MERGEFORMAT ">
-        <w:r>
-          <w:t>Kinetics Tester Software</w:t>
-        </w:r>
-      </w:fldSimple>
+      <w:r>
+        <w:fldChar w:fldCharType="begin"/>
+      </w:r>
+      <w:r>
+        <w:instrText xml:space="preserve"> DOCPROPERTY  "Project name"  \* MERGEFORMAT </w:instrText>
+      </w:r>
+      <w:r>
+        <w:fldChar w:fldCharType="separate"/>
+      </w:r>
+      <w:r>
+        <w:t>Kinetics Tester Software</w:t>
+      </w:r>
+      <w:r>
+        <w:fldChar w:fldCharType="end"/>
+      </w:r>
     </w:p>
     <w:p>
       <w:pPr>
@@ -1168,7 +1166,7 @@
         <w:rPr>
           <w:sz w:val="28"/>
         </w:rPr>
-        <w:t>01/09/2019</w:t>
+        <w:t>01/08/2019</w:t>
       </w:r>
       <w:r>
         <w:rPr>
@@ -1248,6 +1246,65 @@
     </w:p>
     <w:p>
       <w:pPr>
+        <w:rPr>
+          <w:sz w:val="28"/>
+        </w:rPr>
+      </w:pPr>
+      <w:proofErr w:type="spellStart"/>
+      <w:r>
+        <w:rPr>
+          <w:sz w:val="28"/>
+        </w:rPr>
+        <w:t>Sela</w:t>
+      </w:r>
+      <w:proofErr w:type="spellEnd"/>
+      <w:r>
+        <w:rPr>
+          <w:sz w:val="28"/>
+        </w:rPr>
+        <w:t xml:space="preserve"> Hubara</w:t>
+      </w:r>
+      <w:r>
+        <w:rPr>
+          <w:sz w:val="28"/>
+        </w:rPr>
+        <w:tab/>
+      </w:r>
+      <w:r>
+        <w:rPr>
+          <w:sz w:val="28"/>
+        </w:rPr>
+        <w:tab/>
+        <w:t xml:space="preserve">      04/08/2019</w:t>
+      </w:r>
+      <w:r>
+        <w:rPr>
+          <w:sz w:val="28"/>
+        </w:rPr>
+        <w:tab/>
+      </w:r>
+      <w:r>
+        <w:rPr>
+          <w:sz w:val="28"/>
+        </w:rPr>
+        <w:tab/>
+        <w:t>Evgeny Altshuler</w:t>
+      </w:r>
+      <w:r>
+        <w:rPr>
+          <w:sz w:val="28"/>
+        </w:rPr>
+        <w:tab/>
+      </w:r>
+      <w:r>
+        <w:rPr>
+          <w:sz w:val="28"/>
+        </w:rPr>
+        <w:tab/>
+      </w:r>
+    </w:p>
+    <w:p>
+      <w:pPr>
         <w:ind w:right="-90"/>
         <w:rPr>
           <w:sz w:val="28"/>
@@ -1311,19 +1368,11 @@
         <w:tab/>
         <w:t xml:space="preserve">[Software Project </w:t>
       </w:r>
-      <w:proofErr w:type="gramStart"/>
       <w:r>
         <w:rPr>
           <w:sz w:val="28"/>
         </w:rPr>
-        <w:t xml:space="preserve">Manager]   </w:t>
-      </w:r>
-      <w:proofErr w:type="gramEnd"/>
-      <w:r>
-        <w:rPr>
-          <w:sz w:val="28"/>
-        </w:rPr>
-        <w:t xml:space="preserve"> date</w:t>
+        <w:t>Manager]</w:t>
       </w:r>
       <w:r>
         <w:rPr>
@@ -1421,20 +1470,11 @@
       </w:pPr>
     </w:p>
     <w:p/>
-    <w:p/>
     <w:p>
       <w:pPr>
         <w:pStyle w:val="TOC-title"/>
         <w:jc w:val="left"/>
       </w:pPr>
-      <w:r>
-        <w:rPr>
-          <w:b w:val="0"/>
-          <w:caps w:val="0"/>
-        </w:rPr>
-        <w:lastRenderedPageBreak/>
-        <w:br w:type="page"/>
-      </w:r>
     </w:p>
     <w:p>
       <w:pPr>
@@ -1444,12 +1484,11 @@
           <w:numId w:val="0"/>
         </w:numPr>
       </w:pPr>
-      <w:bookmarkStart w:id="2" w:name="_Toc530387348"/>
-      <w:r>
-        <w:lastRenderedPageBreak/>
+      <w:bookmarkStart w:id="1" w:name="_Toc530387348"/>
+      <w:r>
         <w:t>RECORD OF CHANGES</w:t>
       </w:r>
-      <w:bookmarkEnd w:id="2"/>
+      <w:bookmarkEnd w:id="1"/>
     </w:p>
     <w:p/>
     <w:tbl>
@@ -4890,12 +4929,12 @@
           <w:numId w:val="0"/>
         </w:numPr>
       </w:pPr>
-      <w:bookmarkStart w:id="3" w:name="_Toc530387349"/>
+      <w:bookmarkStart w:id="2" w:name="_Toc530387349"/>
       <w:r>
         <w:lastRenderedPageBreak/>
         <w:t>List of figures/TABLES</w:t>
       </w:r>
-      <w:bookmarkEnd w:id="3"/>
+      <w:bookmarkEnd w:id="2"/>
     </w:p>
     <w:p>
       <w:pPr>
@@ -5131,18 +5170,19 @@
         <w:pStyle w:val="Heading1"/>
         <w:jc w:val="left"/>
       </w:pPr>
-      <w:bookmarkStart w:id="4" w:name="_Toc390673813"/>
-      <w:bookmarkStart w:id="5" w:name="_Toc390680447"/>
-      <w:bookmarkStart w:id="6" w:name="_Toc390681711"/>
-      <w:bookmarkStart w:id="7" w:name="_Toc394136583"/>
-      <w:bookmarkStart w:id="8" w:name="_Toc394136672"/>
-      <w:bookmarkStart w:id="9" w:name="_Toc394280380"/>
-      <w:bookmarkStart w:id="10" w:name="_Toc394464102"/>
-      <w:bookmarkStart w:id="11" w:name="_Toc530387350"/>
+      <w:bookmarkStart w:id="3" w:name="_Toc390673813"/>
+      <w:bookmarkStart w:id="4" w:name="_Toc390680447"/>
+      <w:bookmarkStart w:id="5" w:name="_Toc390681711"/>
+      <w:bookmarkStart w:id="6" w:name="_Toc394136583"/>
+      <w:bookmarkStart w:id="7" w:name="_Toc394136672"/>
+      <w:bookmarkStart w:id="8" w:name="_Toc394280380"/>
+      <w:bookmarkStart w:id="9" w:name="_Toc394464102"/>
+      <w:bookmarkStart w:id="10" w:name="_Toc530387350"/>
       <w:r>
         <w:lastRenderedPageBreak/>
         <w:t>SCOPE</w:t>
       </w:r>
+      <w:bookmarkEnd w:id="3"/>
       <w:bookmarkEnd w:id="4"/>
       <w:bookmarkEnd w:id="5"/>
       <w:bookmarkEnd w:id="6"/>
@@ -5150,23 +5190,23 @@
       <w:bookmarkEnd w:id="8"/>
       <w:bookmarkEnd w:id="9"/>
       <w:bookmarkEnd w:id="10"/>
+    </w:p>
+    <w:p>
+      <w:pPr>
+        <w:pStyle w:val="Heading2"/>
+      </w:pPr>
+      <w:bookmarkStart w:id="11" w:name="_Toc390673814"/>
+      <w:bookmarkStart w:id="12" w:name="_Toc390680448"/>
+      <w:bookmarkStart w:id="13" w:name="_Toc390681712"/>
+      <w:bookmarkStart w:id="14" w:name="_Toc394136584"/>
+      <w:bookmarkStart w:id="15" w:name="_Toc394136673"/>
+      <w:bookmarkStart w:id="16" w:name="_Toc394280381"/>
+      <w:bookmarkStart w:id="17" w:name="_Toc394464103"/>
+      <w:bookmarkStart w:id="18" w:name="_Toc530387351"/>
+      <w:r>
+        <w:t>IDENTIFICATION</w:t>
+      </w:r>
       <w:bookmarkEnd w:id="11"/>
-    </w:p>
-    <w:p>
-      <w:pPr>
-        <w:pStyle w:val="Heading2"/>
-      </w:pPr>
-      <w:bookmarkStart w:id="12" w:name="_Toc390673814"/>
-      <w:bookmarkStart w:id="13" w:name="_Toc390680448"/>
-      <w:bookmarkStart w:id="14" w:name="_Toc390681712"/>
-      <w:bookmarkStart w:id="15" w:name="_Toc394136584"/>
-      <w:bookmarkStart w:id="16" w:name="_Toc394136673"/>
-      <w:bookmarkStart w:id="17" w:name="_Toc394280381"/>
-      <w:bookmarkStart w:id="18" w:name="_Toc394464103"/>
-      <w:bookmarkStart w:id="19" w:name="_Toc530387351"/>
-      <w:r>
-        <w:t>IDENTIFICATION</w:t>
-      </w:r>
       <w:bookmarkEnd w:id="12"/>
       <w:bookmarkEnd w:id="13"/>
       <w:bookmarkEnd w:id="14"/>
@@ -5174,40 +5214,30 @@
       <w:bookmarkEnd w:id="16"/>
       <w:bookmarkEnd w:id="17"/>
       <w:bookmarkEnd w:id="18"/>
+    </w:p>
+    <w:p>
+      <w:fldSimple w:instr=" DOCPROPERTY  Document  \* MERGEFORMAT ">
+        <w:r>
+          <w:t>RRVDD000033</w:t>
+        </w:r>
+      </w:fldSimple>
+    </w:p>
+    <w:p>
+      <w:pPr>
+        <w:pStyle w:val="Heading2"/>
+      </w:pPr>
+      <w:bookmarkStart w:id="19" w:name="_Toc390673815"/>
+      <w:bookmarkStart w:id="20" w:name="_Toc390680449"/>
+      <w:bookmarkStart w:id="21" w:name="_Toc390681713"/>
+      <w:bookmarkStart w:id="22" w:name="_Toc394136585"/>
+      <w:bookmarkStart w:id="23" w:name="_Toc394136674"/>
+      <w:bookmarkStart w:id="24" w:name="_Toc394280382"/>
+      <w:bookmarkStart w:id="25" w:name="_Toc394464104"/>
+      <w:bookmarkStart w:id="26" w:name="_Toc530387352"/>
+      <w:r>
+        <w:t>SYSTEM OVERVIEW</w:t>
+      </w:r>
       <w:bookmarkEnd w:id="19"/>
-    </w:p>
-    <w:p>
-      <w:r>
-        <w:fldChar w:fldCharType="begin"/>
-      </w:r>
-      <w:r>
-        <w:instrText xml:space="preserve"> DOCPROPERTY  Document  \* MERGEFORMAT </w:instrText>
-      </w:r>
-      <w:r>
-        <w:fldChar w:fldCharType="separate"/>
-      </w:r>
-      <w:r>
-        <w:t>RRVDD000033</w:t>
-      </w:r>
-      <w:r>
-        <w:fldChar w:fldCharType="end"/>
-      </w:r>
-    </w:p>
-    <w:p>
-      <w:pPr>
-        <w:pStyle w:val="Heading2"/>
-      </w:pPr>
-      <w:bookmarkStart w:id="20" w:name="_Toc390673815"/>
-      <w:bookmarkStart w:id="21" w:name="_Toc390680449"/>
-      <w:bookmarkStart w:id="22" w:name="_Toc390681713"/>
-      <w:bookmarkStart w:id="23" w:name="_Toc394136585"/>
-      <w:bookmarkStart w:id="24" w:name="_Toc394136674"/>
-      <w:bookmarkStart w:id="25" w:name="_Toc394280382"/>
-      <w:bookmarkStart w:id="26" w:name="_Toc394464104"/>
-      <w:bookmarkStart w:id="27" w:name="_Toc530387352"/>
-      <w:r>
-        <w:t>SYSTEM OVERVIEW</w:t>
-      </w:r>
       <w:bookmarkEnd w:id="20"/>
       <w:bookmarkEnd w:id="21"/>
       <w:bookmarkEnd w:id="22"/>
@@ -5215,7 +5245,6 @@
       <w:bookmarkEnd w:id="24"/>
       <w:bookmarkEnd w:id="25"/>
       <w:bookmarkEnd w:id="26"/>
-      <w:bookmarkEnd w:id="27"/>
     </w:p>
     <w:p>
       <w:r>
@@ -5347,6 +5376,8 @@
             <w:r>
               <w:t>3</w:t>
             </w:r>
+            <w:bookmarkStart w:id="27" w:name="_GoBack"/>
+            <w:bookmarkEnd w:id="27"/>
           </w:p>
         </w:tc>
       </w:tr>
@@ -7473,38 +7504,23 @@
     <w:pPr>
       <w:pStyle w:val="Footer"/>
       <w:jc w:val="left"/>
-      <w:rPr>
-        <w:noProof/>
-      </w:rPr>
     </w:pPr>
     <w:r>
-      <w:rPr>
-        <w:noProof/>
-      </w:rPr>
+      <w:t xml:space="preserve">Doc Number: </w:t>
+    </w:r>
+    <w:r>
       <w:fldChar w:fldCharType="begin"/>
     </w:r>
     <w:r>
-      <w:rPr>
-        <w:noProof/>
-      </w:rPr>
-      <w:instrText xml:space="preserve"> FILENAME   \* MERGEFORMAT </w:instrText>
+      <w:instrText xml:space="preserve"> DOCPROPERTY  Document  \* MERGEFORMAT </w:instrText>
     </w:r>
     <w:r>
-      <w:rPr>
-        <w:noProof/>
-      </w:rPr>
       <w:fldChar w:fldCharType="separate"/>
     </w:r>
     <w:r>
-      <w:rPr>
-        <w:noProof/>
-      </w:rPr>
-      <w:t>VDD_RRVDD000001.docx</w:t>
+      <w:t>RRVDD000033</w:t>
     </w:r>
     <w:r>
-      <w:rPr>
-        <w:noProof/>
-      </w:rPr>
       <w:fldChar w:fldCharType="end"/>
     </w:r>
   </w:p>
@@ -7513,22 +7529,6 @@
       <w:pStyle w:val="Footer"/>
       <w:jc w:val="left"/>
     </w:pPr>
-    <w:r>
-      <w:t xml:space="preserve">Doc Number: </w:t>
-    </w:r>
-    <w:fldSimple w:instr=" DOCPROPERTY  Document  \* MERGEFORMAT ">
-      <w:r>
-        <w:t>RRVDD000033</w:t>
-      </w:r>
-    </w:fldSimple>
-    <w:r>
-      <w:t xml:space="preserve"> Version </w:t>
-    </w:r>
-    <w:fldSimple w:instr=" DOCPROPERTY  Version  \* MERGEFORMAT ">
-      <w:r>
-        <w:t>1.4</w:t>
-      </w:r>
-    </w:fldSimple>
   </w:p>
 </w:ftr>
 </file>
@@ -8076,63 +8076,33 @@
     <w:r>
       <w:t xml:space="preserve">ID: </w:t>
     </w:r>
-    <w:r>
-      <w:fldChar w:fldCharType="begin"/>
-    </w:r>
-    <w:r>
-      <w:instrText xml:space="preserve"> DOCPROPERTY  Document  \* MERGEFORMAT </w:instrText>
-    </w:r>
-    <w:r>
-      <w:fldChar w:fldCharType="separate"/>
-    </w:r>
-    <w:r>
-      <w:t>RRVDD000001</w:t>
-    </w:r>
-    <w:r>
-      <w:fldChar w:fldCharType="end"/>
-    </w:r>
+    <w:fldSimple w:instr=" DOCPROPERTY  Document  \* MERGEFORMAT ">
+      <w:r>
+        <w:t>RRVDD000001</w:t>
+      </w:r>
+    </w:fldSimple>
     <w:r>
       <w:t xml:space="preserve"> </w:t>
     </w:r>
     <w:r>
       <w:t xml:space="preserve">Version </w:t>
     </w:r>
-    <w:r>
-      <w:fldChar w:fldCharType="begin"/>
-    </w:r>
-    <w:r>
-      <w:instrText xml:space="preserve"> DOCPROPERTY  Version  \* MERGEFORMAT </w:instrText>
-    </w:r>
-    <w:r>
-      <w:fldChar w:fldCharType="separate"/>
-    </w:r>
-    <w:r>
-      <w:t>1.0</w:t>
-    </w:r>
-    <w:r>
-      <w:fldChar w:fldCharType="end"/>
-    </w:r>
+    <w:fldSimple w:instr=" DOCPROPERTY  Version  \* MERGEFORMAT ">
+      <w:r>
+        <w:t>1.0</w:t>
+      </w:r>
+    </w:fldSimple>
   </w:p>
   <w:p>
     <w:pPr>
       <w:pStyle w:val="Header"/>
       <w:jc w:val="left"/>
     </w:pPr>
-    <w:r>
-      <w:fldChar w:fldCharType="begin"/>
-    </w:r>
-    <w:r>
-      <w:instrText xml:space="preserve"> DOCPROPERTY  "Release date"  \* MERGEFORMAT </w:instrText>
-    </w:r>
-    <w:r>
-      <w:fldChar w:fldCharType="separate"/>
-    </w:r>
-    <w:r>
-      <w:t>19/11/2018</w:t>
-    </w:r>
-    <w:r>
-      <w:fldChar w:fldCharType="end"/>
-    </w:r>
+    <w:fldSimple w:instr=" DOCPROPERTY  &quot;Release date&quot;  \* MERGEFORMAT ">
+      <w:r>
+        <w:t>19/11/2018</w:t>
+      </w:r>
+    </w:fldSimple>
   </w:p>
 </w:hdr>
 </file>
@@ -8537,23 +8507,7 @@
               <w:sz w:val="24"/>
               <w:szCs w:val="24"/>
             </w:rPr>
-            <w:t xml:space="preserve">                   </w:t>
-          </w:r>
-          <w:r>
-            <w:rPr>
-              <w:rFonts w:asciiTheme="majorBidi" w:hAnsiTheme="majorBidi" w:cstheme="majorBidi"/>
-              <w:sz w:val="24"/>
-              <w:szCs w:val="24"/>
-            </w:rPr>
-            <w:t>Rev: 1.</w:t>
-          </w:r>
-          <w:r>
-            <w:rPr>
-              <w:rFonts w:asciiTheme="majorBidi" w:hAnsiTheme="majorBidi" w:cstheme="majorBidi"/>
-              <w:sz w:val="24"/>
-              <w:szCs w:val="24"/>
-            </w:rPr>
-            <w:t>4</w:t>
+            <w:t xml:space="preserve">                   Rev: 1.4</w:t>
           </w:r>
         </w:p>
       </w:tc>
@@ -10688,7 +10642,7 @@
 </file>
 
 <file path=customXml/itemProps1.xml><?xml version="1.0" encoding="utf-8"?>
-<ds:datastoreItem xmlns:ds="http://schemas.openxmlformats.org/officeDocument/2006/customXml" ds:itemID="{CE567A1A-A5C9-42B8-9A1A-3289EF299A4F}">
+<ds:datastoreItem xmlns:ds="http://schemas.openxmlformats.org/officeDocument/2006/customXml" ds:itemID="{894FB3B5-5FA7-4312-924B-493D5B0B2F60}">
   <ds:schemaRefs>
     <ds:schemaRef ds:uri="http://schemas.openxmlformats.org/officeDocument/2006/bibliography"/>
   </ds:schemaRefs>

</xml_diff>